<commit_message>
minor update template and formatting
</commit_message>
<xml_diff>
--- a/gelweb/gel2mdt/exports_templates/mdm_outcome_template.docx
+++ b/gelweb/gel2mdt/exports_templates/mdm_outcome_template.docx
@@ -3,6 +3,9 @@
 <w:document xmlns:wpc="http://schemas.microsoft.com/office/word/2010/wordprocessingCanvas" xmlns:cx="http://schemas.microsoft.com/office/drawing/2014/chartex" xmlns:cx1="http://schemas.microsoft.com/office/drawing/2015/9/8/chartex" xmlns:mc="http://schemas.openxmlformats.org/markup-compatibility/2006" xmlns:o="urn:schemas-microsoft-com:office:office" xmlns:r="http://schemas.openxmlformats.org/officeDocument/2006/relationships" xmlns:m="http://schemas.openxmlformats.org/officeDocument/2006/math" xmlns:v="urn:schemas-microsoft-com:vml" xmlns:wp14="http://schemas.microsoft.com/office/word/2010/wordprocessingDrawing" xmlns:wp="http://schemas.openxmlformats.org/drawingml/2006/wordprocessingDrawing" xmlns:w10="urn:schemas-microsoft-com:office:word" xmlns:w="http://schemas.openxmlformats.org/wordprocessingml/2006/main" xmlns:w14="http://schemas.microsoft.com/office/word/2010/wordml" xmlns:w15="http://schemas.microsoft.com/office/word/2012/wordml" xmlns:w16se="http://schemas.microsoft.com/office/word/2015/wordml/symex" xmlns:wpg="http://schemas.microsoft.com/office/word/2010/wordprocessingGroup" xmlns:wpi="http://schemas.microsoft.com/office/word/2010/wordprocessingInk" xmlns:wne="http://schemas.microsoft.com/office/word/2006/wordml" xmlns:wps="http://schemas.microsoft.com/office/word/2010/wordprocessingShape" mc:Ignorable="w14 w15 w16se wp14">
   <w:body>
     <w:p>
+      <w:pPr>
+        <w:pStyle w:val="Title"/>
+      </w:pPr>
       <w:bookmarkStart w:id="0" w:name="_GoBack"/>
       <w:bookmarkEnd w:id="0"/>
     </w:p>
@@ -1507,12 +1510,13 @@
     <w:link w:val="TitleChar"/>
     <w:uiPriority w:val="10"/>
     <w:qFormat/>
-    <w:rsid w:val="00F550C8"/>
+    <w:rsid w:val="00D141FE"/>
     <w:pPr>
       <w:contextualSpacing/>
     </w:pPr>
     <w:rPr>
-      <w:rFonts w:asciiTheme="majorHAnsi" w:eastAsiaTheme="majorEastAsia" w:hAnsiTheme="majorHAnsi" w:cstheme="majorBidi"/>
+      <w:rFonts w:eastAsiaTheme="majorEastAsia" w:cstheme="minorHAnsi"/>
+      <w:color w:val="000000" w:themeColor="text1"/>
       <w:spacing w:val="-10"/>
       <w:kern w:val="28"/>
       <w:sz w:val="56"/>
@@ -1524,9 +1528,10 @@
     <w:basedOn w:val="DefaultParagraphFont"/>
     <w:link w:val="Title"/>
     <w:uiPriority w:val="10"/>
-    <w:rsid w:val="00F550C8"/>
+    <w:rsid w:val="00D141FE"/>
     <w:rPr>
-      <w:rFonts w:asciiTheme="majorHAnsi" w:eastAsiaTheme="majorEastAsia" w:hAnsiTheme="majorHAnsi" w:cstheme="majorBidi"/>
+      <w:rFonts w:eastAsiaTheme="majorEastAsia" w:cstheme="minorHAnsi"/>
+      <w:color w:val="000000" w:themeColor="text1"/>
       <w:spacing w:val="-10"/>
       <w:kern w:val="28"/>
       <w:sz w:val="56"/>
@@ -1836,7 +1841,7 @@
 </file>
 
 <file path=customXml/itemProps1.xml><?xml version="1.0" encoding="utf-8"?>
-<ds:datastoreItem xmlns:ds="http://schemas.openxmlformats.org/officeDocument/2006/customXml" ds:itemID="{A8DC6289-973B-4986-A0C3-A5708E51723E}">
+<ds:datastoreItem xmlns:ds="http://schemas.openxmlformats.org/officeDocument/2006/customXml" ds:itemID="{DE352D42-C928-40EE-9B8C-CB2A688A33E6}">
   <ds:schemaRefs>
     <ds:schemaRef ds:uri="http://schemas.openxmlformats.org/officeDocument/2006/bibliography"/>
   </ds:schemaRefs>

</xml_diff>